<commit_message>
Updated, Table of content
</commit_message>
<xml_diff>
--- a/git-abels-file.docx
+++ b/git-abels-file.docx
@@ -12,35 +12,7 @@
         <w:rPr>
           <w:lang w:val="en-US"/>
         </w:rPr>
-        <w:t xml:space="preserve">This is an </w:t>
-      </w:r>
-      <w:proofErr w:type="spellStart"/>
-      <w:r>
-        <w:rPr>
-          <w:lang w:val="en-US"/>
-        </w:rPr>
-        <w:t>introducation</w:t>
-      </w:r>
-      <w:proofErr w:type="spellEnd"/>
-      <w:r>
-        <w:rPr>
-          <w:lang w:val="en-US"/>
-        </w:rPr>
-        <w:t xml:space="preserve"> to </w:t>
-      </w:r>
-      <w:proofErr w:type="spellStart"/>
-      <w:r>
-        <w:rPr>
-          <w:lang w:val="en-US"/>
-        </w:rPr>
-        <w:t>Git</w:t>
-      </w:r>
-      <w:proofErr w:type="spellEnd"/>
-      <w:r>
-        <w:rPr>
-          <w:lang w:val="en-US"/>
-        </w:rPr>
-        <w:t xml:space="preserve"> version control</w:t>
+        <w:t>This is an introducation to Git version control</w:t>
       </w:r>
     </w:p>
     <w:p>
@@ -49,8 +21,28 @@
           <w:lang w:val="en-US"/>
         </w:rPr>
       </w:pPr>
+    </w:p>
+    <w:p>
+      <w:pPr>
+        <w:rPr>
+          <w:lang w:val="en-US"/>
+        </w:rPr>
+      </w:pPr>
+      <w:r>
+        <w:rPr>
+          <w:lang w:val="en-US"/>
+        </w:rPr>
+        <w:t>Table of contents</w:t>
+      </w:r>
       <w:bookmarkStart w:id="0" w:name="_GoBack"/>
       <w:bookmarkEnd w:id="0"/>
+    </w:p>
+    <w:p>
+      <w:pPr>
+        <w:rPr>
+          <w:lang w:val="en-US"/>
+        </w:rPr>
+      </w:pPr>
     </w:p>
     <w:sectPr>
       <w:pgSz w:w="11906" w:h="16838"/>

</xml_diff>

<commit_message>
Added new texts and updates
</commit_message>
<xml_diff>
--- a/git-abels-file.docx
+++ b/git-abels-file.docx
@@ -56,15 +56,38 @@
         </w:rPr>
         <w:t>Git basic terms</w:t>
       </w:r>
+    </w:p>
+    <w:p>
+      <w:pPr>
+        <w:rPr>
+          <w:rFonts w:hint="default"/>
+          <w:lang w:val="en-US"/>
+        </w:rPr>
+      </w:pPr>
+      <w:r>
+        <w:rPr>
+          <w:rFonts w:hint="default"/>
+          <w:lang w:val="en-US"/>
+        </w:rPr>
+        <w:t>Repository</w:t>
+      </w:r>
+    </w:p>
+    <w:p>
+      <w:pPr>
+        <w:rPr>
+          <w:rFonts w:hint="default"/>
+          <w:lang w:val="en-US"/>
+        </w:rPr>
+      </w:pPr>
+      <w:r>
+        <w:rPr>
+          <w:rFonts w:hint="default"/>
+          <w:lang w:val="en-US"/>
+        </w:rPr>
+        <w:t>commit</w:t>
+      </w:r>
       <w:bookmarkStart w:id="0" w:name="_GoBack"/>
       <w:bookmarkEnd w:id="0"/>
-    </w:p>
-    <w:p>
-      <w:pPr>
-        <w:rPr>
-          <w:lang w:val="en-US"/>
-        </w:rPr>
-      </w:pPr>
     </w:p>
     <w:sectPr>
       <w:pgSz w:w="11906" w:h="16838"/>

</xml_diff>